<commit_message>
newest version of Notes.docx.
git-svn-id: svn://mmix.cs.hm.edu@33 bd757dd8-b88b-4aad-9aa6-ce29af76ea0b
</commit_message>
<xml_diff>
--- a/util/trunk/mmixedit/doc/Notes.docx
+++ b/util/trunk/mmixedit/doc/Notes.docx
@@ -32,25 +32,61 @@
       </w:r>
     </w:p>
     <w:p>
-      <w:r>
-        <w:t xml:space="preserve">In </w:t>
-      </w:r>
-      <w:r>
-        <w:t>C-Methoden: Variablen D</w:t>
-      </w:r>
-      <w:r>
-        <w:t xml:space="preserve">eklaration am Anfang. Ansonsten meckert der C-Compiler von Visual </w:t>
-      </w:r>
-      <w:proofErr w:type="spellStart"/>
-      <w:r>
-        <w:t>studio</w:t>
-      </w:r>
-      <w:proofErr w:type="spellEnd"/>
-      <w:r>
-        <w:t>.</w:t>
-      </w:r>
       <w:bookmarkStart w:id="0" w:name="_GoBack"/>
       <w:bookmarkEnd w:id="0"/>
+    </w:p>
+    <w:p>
+      <w:r>
+        <w:t xml:space="preserve">In </w:t>
+      </w:r>
+      <w:r>
+        <w:t>C-Methoden: Variablen D</w:t>
+      </w:r>
+      <w:r>
+        <w:t xml:space="preserve">eklaration am Anfang. Ansonsten meckert der C-Compiler von Visual </w:t>
+      </w:r>
+      <w:proofErr w:type="spellStart"/>
+      <w:r>
+        <w:t>studio</w:t>
+      </w:r>
+      <w:proofErr w:type="spellEnd"/>
+      <w:r>
+        <w:t>.</w:t>
+      </w:r>
+    </w:p>
+    <w:p/>
+    <w:p>
+      <w:r>
+        <w:t xml:space="preserve">Umbau zu </w:t>
+      </w:r>
+      <w:proofErr w:type="spellStart"/>
+      <w:r>
+        <w:t>resources</w:t>
+      </w:r>
+      <w:proofErr w:type="spellEnd"/>
+      <w:r>
+        <w:br/>
+        <w:t xml:space="preserve">Message </w:t>
+      </w:r>
+      <w:proofErr w:type="spellStart"/>
+      <w:r>
+        <w:t>loop</w:t>
+      </w:r>
+      <w:proofErr w:type="spellEnd"/>
+      <w:r>
+        <w:t xml:space="preserve"> verändern</w:t>
+      </w:r>
+    </w:p>
+    <w:p/>
+    <w:p>
+      <w:r>
+        <w:t xml:space="preserve">MMIX-SIM in Thread mit </w:t>
+      </w:r>
+      <w:proofErr w:type="spellStart"/>
+      <w:r>
+        <w:t>Console</w:t>
+      </w:r>
+      <w:proofErr w:type="spellEnd"/>
     </w:p>
     <w:sectPr>
       <w:pgSz w:w="11906" w:h="16838"/>

</xml_diff>